<commit_message>
fix word of 3
</commit_message>
<xml_diff>
--- a/Assignment4/עבודה 4 .docx
+++ b/Assignment4/עבודה 4 .docx
@@ -5170,7 +5170,6 @@
           <w:rtl/>
         </w:rPr>
       </w:pPr>
-      <w:proofErr w:type="spellStart"/>
       <w:r>
         <w:rPr>
           <w:rFonts w:eastAsiaTheme="minorEastAsia" w:hint="cs"/>
@@ -5179,18 +5178,7 @@
           <w:szCs w:val="24"/>
           <w:rtl/>
         </w:rPr>
-        <w:t>נב"ש</w:t>
-      </w:r>
-      <w:proofErr w:type="spellEnd"/>
-      <w:r>
-        <w:rPr>
-          <w:rFonts w:eastAsiaTheme="minorEastAsia" w:hint="cs"/>
-          <w:i/>
-          <w:sz w:val="24"/>
-          <w:szCs w:val="24"/>
-          <w:rtl/>
-        </w:rPr>
-        <w:t xml:space="preserve">: נניח </w:t>
+        <w:t xml:space="preserve">נב"ש: נניח </w:t>
       </w:r>
       <m:oMath>
         <m:sSub>
@@ -9238,27 +9226,7 @@
           <w:szCs w:val="24"/>
           <w:rtl/>
         </w:rPr>
-        <w:t xml:space="preserve">נבדוק האם </w:t>
-      </w:r>
-      <w:proofErr w:type="spellStart"/>
-      <w:r>
-        <w:rPr>
-          <w:rFonts w:eastAsiaTheme="minorEastAsia" w:hint="cs"/>
-          <w:sz w:val="24"/>
-          <w:szCs w:val="24"/>
-          <w:rtl/>
-        </w:rPr>
-        <w:t>הוקטור</w:t>
-      </w:r>
-      <w:proofErr w:type="spellEnd"/>
-      <w:r>
-        <w:rPr>
-          <w:rFonts w:eastAsiaTheme="minorEastAsia" w:hint="cs"/>
-          <w:sz w:val="24"/>
-          <w:szCs w:val="24"/>
-          <w:rtl/>
-        </w:rPr>
-        <w:t xml:space="preserve"> שנמצא מקיים את ה</w:t>
+        <w:t>נבדוק האם הוקטור שנמצא מקיים את ה</w:t>
       </w:r>
       <w:r>
         <w:rPr>
@@ -14042,29 +14010,7 @@
           <w:szCs w:val="24"/>
           <w:rtl/>
         </w:rPr>
-        <w:t xml:space="preserve">לכן </w:t>
-      </w:r>
-      <w:proofErr w:type="spellStart"/>
-      <w:r>
-        <w:rPr>
-          <w:rFonts w:eastAsiaTheme="minorEastAsia" w:hint="cs"/>
-          <w:iCs/>
-          <w:sz w:val="24"/>
-          <w:szCs w:val="24"/>
-          <w:rtl/>
-        </w:rPr>
-        <w:t>הוקטור</w:t>
-      </w:r>
-      <w:proofErr w:type="spellEnd"/>
-      <w:r>
-        <w:rPr>
-          <w:rFonts w:eastAsiaTheme="minorEastAsia" w:hint="cs"/>
-          <w:iCs/>
-          <w:sz w:val="24"/>
-          <w:szCs w:val="24"/>
-          <w:rtl/>
-        </w:rPr>
-        <w:t xml:space="preserve"> </w:t>
+        <w:t xml:space="preserve">לכן הוקטור </w:t>
       </w:r>
       <w:r>
         <w:rPr>
@@ -22849,7 +22795,7 @@
     <w:p>
       <w:pPr>
         <w:rPr>
-          <w:rFonts w:eastAsiaTheme="minorEastAsia" w:hint="cs"/>
+          <w:rFonts w:eastAsiaTheme="minorEastAsia"/>
           <w:i/>
           <w:sz w:val="24"/>
           <w:szCs w:val="24"/>
@@ -23324,7 +23270,15 @@
               <w:sz w:val="24"/>
               <w:szCs w:val="24"/>
             </w:rPr>
-            <m:t xml:space="preserve">  for   a&lt;b,  h&gt;0</m:t>
+            <m:t xml:space="preserve">  for   a&lt;b,  h&gt;</m:t>
+          </m:r>
+          <m:r>
+            <w:rPr>
+              <w:rFonts w:ascii="Cambria Math" w:hAnsi="Cambria Math"/>
+              <w:sz w:val="24"/>
+              <w:szCs w:val="24"/>
+            </w:rPr>
+            <m:t>0</m:t>
           </m:r>
         </m:oMath>
       </m:oMathPara>
@@ -23642,7 +23596,7 @@
     <w:p>
       <w:pPr>
         <w:rPr>
-          <w:rFonts w:eastAsiaTheme="minorEastAsia" w:hint="cs"/>
+          <w:rFonts w:eastAsiaTheme="minorEastAsia"/>
           <w:i/>
           <w:sz w:val="24"/>
           <w:szCs w:val="24"/>
@@ -23800,7 +23754,7 @@
     <w:p>
       <w:pPr>
         <w:rPr>
-          <w:rFonts w:eastAsiaTheme="minorEastAsia" w:hint="cs"/>
+          <w:rFonts w:eastAsiaTheme="minorEastAsia"/>
           <w:sz w:val="24"/>
           <w:szCs w:val="24"/>
           <w:rtl/>
@@ -23821,27 +23775,7 @@
           <w:szCs w:val="24"/>
           <w:rtl/>
         </w:rPr>
-        <w:t xml:space="preserve"> חיובי ולכן הנגזרת </w:t>
-      </w:r>
-      <w:proofErr w:type="spellStart"/>
-      <w:r>
-        <w:rPr>
-          <w:rFonts w:eastAsiaTheme="minorEastAsia" w:hint="cs"/>
-          <w:sz w:val="24"/>
-          <w:szCs w:val="24"/>
-          <w:rtl/>
-        </w:rPr>
-        <w:t>השניה</w:t>
-      </w:r>
-      <w:proofErr w:type="spellEnd"/>
-      <w:r>
-        <w:rPr>
-          <w:rFonts w:eastAsiaTheme="minorEastAsia" w:hint="cs"/>
-          <w:sz w:val="24"/>
-          <w:szCs w:val="24"/>
-          <w:rtl/>
-        </w:rPr>
-        <w:t xml:space="preserve"> היא חיובית ולכן הנקודה היא</w:t>
+        <w:t xml:space="preserve"> חיובי ולכן הנגזרת השניה היא חיובית ולכן הנקודה היא</w:t>
       </w:r>
       <w:r>
         <w:rPr>
@@ -24092,7 +24026,7 @@
     <w:p>
       <w:pPr>
         <w:rPr>
-          <w:rFonts w:eastAsiaTheme="minorEastAsia" w:hint="cs"/>
+          <w:rFonts w:eastAsiaTheme="minorEastAsia"/>
           <w:sz w:val="24"/>
           <w:szCs w:val="24"/>
           <w:rtl/>
@@ -24203,15 +24137,7 @@
                       <w:sz w:val="24"/>
                       <w:szCs w:val="24"/>
                     </w:rPr>
-                    <m:t>ϵ</m:t>
-                  </m:r>
-                  <m:r>
-                    <w:rPr>
-                      <w:rFonts w:ascii="Cambria Math" w:hAnsi="Cambria Math"/>
-                      <w:sz w:val="24"/>
-                      <w:szCs w:val="24"/>
-                    </w:rPr>
-                    <m:t>R</m:t>
+                    <m:t>ϵR</m:t>
                   </m:r>
                 </m:lim>
               </m:limLow>
@@ -24597,7 +24523,15 @@
               <w:sz w:val="24"/>
               <w:szCs w:val="24"/>
             </w:rPr>
-            <m:t xml:space="preserve">  for   a&lt;b,  h&gt;0</m:t>
+            <m:t xml:space="preserve">  for   a&lt;b,  h&gt;</m:t>
+          </m:r>
+          <m:r>
+            <w:rPr>
+              <w:rFonts w:ascii="Cambria Math" w:hAnsi="Cambria Math"/>
+              <w:sz w:val="24"/>
+              <w:szCs w:val="24"/>
+            </w:rPr>
+            <m:t>0</m:t>
           </m:r>
         </m:oMath>
       </m:oMathPara>
@@ -25927,53 +25861,13 @@
           <w:szCs w:val="24"/>
           <w:rtl/>
         </w:rPr>
-        <w:t xml:space="preserve">, לכן גם </w:t>
-      </w:r>
-      <w:proofErr w:type="spellStart"/>
-      <w:r>
-        <w:rPr>
-          <w:rFonts w:eastAsiaTheme="minorEastAsia" w:hint="cs"/>
-          <w:sz w:val="24"/>
-          <w:szCs w:val="24"/>
-          <w:rtl/>
-        </w:rPr>
-        <w:t>המשולשית</w:t>
-      </w:r>
-      <w:proofErr w:type="spellEnd"/>
-      <w:r>
-        <w:rPr>
-          <w:rFonts w:eastAsiaTheme="minorEastAsia" w:hint="cs"/>
-          <w:sz w:val="24"/>
-          <w:szCs w:val="24"/>
-          <w:rtl/>
-        </w:rPr>
-        <w:t xml:space="preserve"> העליונה היא שווה לסכום </w:t>
-      </w:r>
-      <w:proofErr w:type="spellStart"/>
-      <w:r>
-        <w:rPr>
-          <w:rFonts w:eastAsiaTheme="minorEastAsia" w:hint="cs"/>
-          <w:sz w:val="24"/>
-          <w:szCs w:val="24"/>
-          <w:rtl/>
-        </w:rPr>
-        <w:t>המשולשית</w:t>
-      </w:r>
-      <w:proofErr w:type="spellEnd"/>
-      <w:r>
-        <w:rPr>
-          <w:rFonts w:eastAsiaTheme="minorEastAsia" w:hint="cs"/>
-          <w:sz w:val="24"/>
-          <w:szCs w:val="24"/>
-          <w:rtl/>
-        </w:rPr>
-        <w:t xml:space="preserve"> התחתונה</w:t>
+        <w:t>, לכן גם המשולשית העליונה היא שווה לסכום המשולשית התחתונה</w:t>
       </w:r>
     </w:p>
     <w:p>
       <w:pPr>
         <w:rPr>
-          <w:rFonts w:eastAsiaTheme="minorEastAsia" w:hint="cs"/>
+          <w:rFonts w:eastAsiaTheme="minorEastAsia"/>
           <w:i/>
           <w:sz w:val="24"/>
           <w:szCs w:val="24"/>
@@ -26915,7 +26809,7 @@
       <w:pPr>
         <w:pStyle w:val="ListParagraph"/>
         <w:rPr>
-          <w:rFonts w:eastAsiaTheme="minorEastAsia" w:hint="cs"/>
+          <w:rFonts w:eastAsiaTheme="minorEastAsia"/>
           <w:sz w:val="24"/>
           <w:szCs w:val="24"/>
           <w:rtl/>
@@ -27020,15 +26914,7 @@
                   <w:sz w:val="24"/>
                   <w:szCs w:val="24"/>
                 </w:rPr>
-                <m:t>h=</m:t>
-              </m:r>
-              <m:r>
-                <w:rPr>
-                  <w:rFonts w:ascii="Cambria Math" w:hAnsi="Cambria Math"/>
-                  <w:sz w:val="24"/>
-                  <w:szCs w:val="24"/>
-                </w:rPr>
-                <m:t>H</m:t>
+                <m:t>h=H</m:t>
               </m:r>
             </m:e>
             <m:sub>
@@ -27066,15 +26952,7 @@
               <w:sz w:val="24"/>
               <w:szCs w:val="24"/>
             </w:rPr>
-            <m:t>g</m:t>
-          </m:r>
-          <m:r>
-            <w:rPr>
-              <w:rFonts w:ascii="Cambria Math" w:hAnsi="Cambria Math"/>
-              <w:sz w:val="24"/>
-              <w:szCs w:val="24"/>
-            </w:rPr>
-            <m:t>=</m:t>
+            <m:t>g=</m:t>
           </m:r>
           <w:bookmarkStart w:id="0" w:name="_Hlk43302246"/>
           <m:r>
@@ -27296,13 +27174,45 @@
                   </m:ctrlPr>
                 </m:eqArrPr>
                 <m:e>
+                  <m:sSub>
+                    <m:sSubPr>
+                      <m:ctrlPr>
+                        <w:rPr>
+                          <w:rFonts w:ascii="Cambria Math" w:eastAsiaTheme="minorEastAsia" w:hAnsi="Cambria Math"/>
+                          <w:i/>
+                          <w:sz w:val="24"/>
+                          <w:szCs w:val="24"/>
+                        </w:rPr>
+                      </m:ctrlPr>
+                    </m:sSubPr>
+                    <m:e>
+                      <m:r>
+                        <w:rPr>
+                          <w:rFonts w:ascii="Cambria Math" w:eastAsiaTheme="minorEastAsia" w:hAnsi="Cambria Math"/>
+                          <w:sz w:val="24"/>
+                          <w:szCs w:val="24"/>
+                        </w:rPr>
+                        <m:t>a</m:t>
+                      </m:r>
+                    </m:e>
+                    <m:sub>
+                      <m:r>
+                        <w:rPr>
+                          <w:rFonts w:ascii="Cambria Math" w:eastAsiaTheme="minorEastAsia" w:hAnsi="Cambria Math"/>
+                          <w:sz w:val="24"/>
+                          <w:szCs w:val="24"/>
+                        </w:rPr>
+                        <m:t>i</m:t>
+                      </m:r>
+                    </m:sub>
+                  </m:sSub>
                   <m:r>
                     <w:rPr>
                       <w:rFonts w:ascii="Cambria Math" w:eastAsiaTheme="minorEastAsia" w:hAnsi="Cambria Math"/>
                       <w:sz w:val="24"/>
                       <w:szCs w:val="24"/>
                     </w:rPr>
-                    <m:t xml:space="preserve">a      </m:t>
+                    <m:t xml:space="preserve">      </m:t>
                   </m:r>
                   <m:f>
                     <m:fPr>
@@ -27520,17 +27430,81 @@
                       <w:sz w:val="24"/>
                       <w:szCs w:val="24"/>
                     </w:rPr>
-                    <m:t>&lt;a</m:t>
+                    <m:t>&lt;</m:t>
                   </m:r>
+                  <m:sSub>
+                    <m:sSubPr>
+                      <m:ctrlPr>
+                        <w:rPr>
+                          <w:rFonts w:ascii="Cambria Math" w:eastAsiaTheme="minorEastAsia" w:hAnsi="Cambria Math"/>
+                          <w:i/>
+                          <w:sz w:val="24"/>
+                          <w:szCs w:val="24"/>
+                        </w:rPr>
+                      </m:ctrlPr>
+                    </m:sSubPr>
+                    <m:e>
+                      <m:r>
+                        <w:rPr>
+                          <w:rFonts w:ascii="Cambria Math" w:eastAsiaTheme="minorEastAsia" w:hAnsi="Cambria Math"/>
+                          <w:sz w:val="24"/>
+                          <w:szCs w:val="24"/>
+                        </w:rPr>
+                        <m:t>a</m:t>
+                      </m:r>
+                    </m:e>
+                    <m:sub>
+                      <m:r>
+                        <w:rPr>
+                          <w:rFonts w:ascii="Cambria Math" w:eastAsiaTheme="minorEastAsia" w:hAnsi="Cambria Math"/>
+                          <w:sz w:val="24"/>
+                          <w:szCs w:val="24"/>
+                        </w:rPr>
+                        <m:t>i</m:t>
+                      </m:r>
+                    </m:sub>
+                  </m:sSub>
                 </m:e>
                 <m:e>
+                  <m:sSub>
+                    <m:sSubPr>
+                      <m:ctrlPr>
+                        <w:rPr>
+                          <w:rFonts w:ascii="Cambria Math" w:eastAsiaTheme="minorEastAsia" w:hAnsi="Cambria Math"/>
+                          <w:i/>
+                          <w:sz w:val="24"/>
+                          <w:szCs w:val="24"/>
+                        </w:rPr>
+                      </m:ctrlPr>
+                    </m:sSubPr>
+                    <m:e>
+                      <m:r>
+                        <w:rPr>
+                          <w:rFonts w:ascii="Cambria Math" w:eastAsiaTheme="minorEastAsia" w:hAnsi="Cambria Math"/>
+                          <w:sz w:val="24"/>
+                          <w:szCs w:val="24"/>
+                        </w:rPr>
+                        <m:t>b</m:t>
+                      </m:r>
+                    </m:e>
+                    <m:sub>
+                      <m:r>
+                        <w:rPr>
+                          <w:rFonts w:ascii="Cambria Math" w:eastAsiaTheme="minorEastAsia" w:hAnsi="Cambria Math"/>
+                          <w:sz w:val="24"/>
+                          <w:szCs w:val="24"/>
+                        </w:rPr>
+                        <m:t>i</m:t>
+                      </m:r>
+                    </m:sub>
+                  </m:sSub>
                   <m:r>
                     <w:rPr>
                       <w:rFonts w:ascii="Cambria Math" w:eastAsiaTheme="minorEastAsia" w:hAnsi="Cambria Math"/>
                       <w:sz w:val="24"/>
                       <w:szCs w:val="24"/>
                     </w:rPr>
-                    <m:t xml:space="preserve">b      </m:t>
+                    <m:t xml:space="preserve">      </m:t>
                   </m:r>
                   <m:f>
                     <m:fPr>
@@ -27740,8 +27714,40 @@
                       <w:sz w:val="24"/>
                       <w:szCs w:val="24"/>
                     </w:rPr>
-                    <m:t>&gt;b</m:t>
+                    <m:t>&gt;</m:t>
                   </m:r>
+                  <m:sSub>
+                    <m:sSubPr>
+                      <m:ctrlPr>
+                        <w:rPr>
+                          <w:rFonts w:ascii="Cambria Math" w:eastAsiaTheme="minorEastAsia" w:hAnsi="Cambria Math"/>
+                          <w:i/>
+                          <w:sz w:val="24"/>
+                          <w:szCs w:val="24"/>
+                        </w:rPr>
+                      </m:ctrlPr>
+                    </m:sSubPr>
+                    <m:e>
+                      <m:r>
+                        <w:rPr>
+                          <w:rFonts w:ascii="Cambria Math" w:eastAsiaTheme="minorEastAsia" w:hAnsi="Cambria Math"/>
+                          <w:sz w:val="24"/>
+                          <w:szCs w:val="24"/>
+                        </w:rPr>
+                        <m:t>b</m:t>
+                      </m:r>
+                    </m:e>
+                    <m:sub>
+                      <m:r>
+                        <w:rPr>
+                          <w:rFonts w:ascii="Cambria Math" w:eastAsiaTheme="minorEastAsia" w:hAnsi="Cambria Math"/>
+                          <w:sz w:val="24"/>
+                          <w:szCs w:val="24"/>
+                        </w:rPr>
+                        <m:t>i</m:t>
+                      </m:r>
+                    </m:sub>
+                  </m:sSub>
                 </m:e>
                 <m:e>
                   <m:f>
@@ -28064,23 +28070,7 @@
           <w:sz w:val="24"/>
           <w:szCs w:val="24"/>
         </w:rPr>
-        <w:t xml:space="preserve"> [3.66</w:t>
-      </w:r>
-      <w:r>
-        <w:rPr>
-          <w:rFonts w:eastAsiaTheme="minorEastAsia"/>
-          <w:sz w:val="24"/>
-          <w:szCs w:val="24"/>
-        </w:rPr>
-        <w:t>2</w:t>
-      </w:r>
-      <w:r>
-        <w:rPr>
-          <w:rFonts w:eastAsiaTheme="minorEastAsia"/>
-          <w:sz w:val="24"/>
-          <w:szCs w:val="24"/>
-        </w:rPr>
-        <w:t>]</w:t>
+        <w:t xml:space="preserve"> [3.662]</w:t>
       </w:r>
     </w:p>
     <w:p>
@@ -28099,23 +28089,7 @@
           <w:sz w:val="24"/>
           <w:szCs w:val="24"/>
         </w:rPr>
-        <w:t xml:space="preserve"> [0.66</w:t>
-      </w:r>
-      <w:r>
-        <w:rPr>
-          <w:rFonts w:eastAsiaTheme="minorEastAsia"/>
-          <w:sz w:val="24"/>
-          <w:szCs w:val="24"/>
-        </w:rPr>
-        <w:t>4</w:t>
-      </w:r>
-      <w:r>
-        <w:rPr>
-          <w:rFonts w:eastAsiaTheme="minorEastAsia"/>
-          <w:sz w:val="24"/>
-          <w:szCs w:val="24"/>
-        </w:rPr>
-        <w:t>]</w:t>
+        <w:t xml:space="preserve"> [0.664]</w:t>
       </w:r>
     </w:p>
     <w:p>
@@ -29152,6 +29126,7 @@
   <w:style w:type="character" w:default="1" w:styleId="DefaultParagraphFont">
     <w:name w:val="Default Paragraph Font"/>
     <w:uiPriority w:val="1"/>
+    <w:semiHidden/>
     <w:unhideWhenUsed/>
   </w:style>
   <w:style w:type="table" w:default="1" w:styleId="TableNormal">

</xml_diff>